<commit_message>
Added Coverdale to Ps 13-20
</commit_message>
<xml_diff>
--- a/Psalms/013.docx
+++ b/Psalms/013.docx
@@ -1,6 +1,6 @@
 
 <file path=word/document.xml><?xml version="1.0" encoding="utf-8"?>
-<w:document xmlns:wpc="http://schemas.microsoft.com/office/word/2010/wordprocessingCanvas" xmlns:cx="http://schemas.microsoft.com/office/drawing/2014/chartex" xmlns:cx1="http://schemas.microsoft.com/office/drawing/2015/9/8/chartex" xmlns:mc="http://schemas.openxmlformats.org/markup-compatibility/2006" xmlns:o="urn:schemas-microsoft-com:office:office" xmlns:r="http://schemas.openxmlformats.org/officeDocument/2006/relationships" xmlns:m="http://schemas.openxmlformats.org/officeDocument/2006/math" xmlns:v="urn:schemas-microsoft-com:vml" xmlns:wp14="http://schemas.microsoft.com/office/word/2010/wordprocessingDrawing" xmlns:wp="http://schemas.openxmlformats.org/drawingml/2006/wordprocessingDrawing" xmlns:w10="urn:schemas-microsoft-com:office:word" xmlns:w="http://schemas.openxmlformats.org/wordprocessingml/2006/main" xmlns:w14="http://schemas.microsoft.com/office/word/2010/wordml" xmlns:w15="http://schemas.microsoft.com/office/word/2012/wordml" xmlns:w16se="http://schemas.microsoft.com/office/word/2015/wordml/symex" xmlns:wpg="http://schemas.microsoft.com/office/word/2010/wordprocessingGroup" xmlns:wpi="http://schemas.microsoft.com/office/word/2010/wordprocessingInk" xmlns:wne="http://schemas.microsoft.com/office/word/2006/wordml" xmlns:wps="http://schemas.microsoft.com/office/word/2010/wordprocessingShape" mc:Ignorable="w14 w15 w16se wp14">
+<w:document xmlns:wpc="http://schemas.microsoft.com/office/word/2010/wordprocessingCanvas" xmlns:cx="http://schemas.microsoft.com/office/drawing/2014/chartex" xmlns:cx1="http://schemas.microsoft.com/office/drawing/2015/9/8/chartex" xmlns:cx2="http://schemas.microsoft.com/office/drawing/2015/10/21/chartex" xmlns:cx3="http://schemas.microsoft.com/office/drawing/2016/5/9/chartex" xmlns:cx4="http://schemas.microsoft.com/office/drawing/2016/5/10/chartex" xmlns:cx5="http://schemas.microsoft.com/office/drawing/2016/5/11/chartex" xmlns:cx6="http://schemas.microsoft.com/office/drawing/2016/5/12/chartex" xmlns:cx7="http://schemas.microsoft.com/office/drawing/2016/5/13/chartex" xmlns:cx8="http://schemas.microsoft.com/office/drawing/2016/5/14/chartex" xmlns:mc="http://schemas.openxmlformats.org/markup-compatibility/2006" xmlns:aink="http://schemas.microsoft.com/office/drawing/2016/ink" xmlns:am3d="http://schemas.microsoft.com/office/drawing/2017/model3d" xmlns:o="urn:schemas-microsoft-com:office:office" xmlns:r="http://schemas.openxmlformats.org/officeDocument/2006/relationships" xmlns:m="http://schemas.openxmlformats.org/officeDocument/2006/math" xmlns:v="urn:schemas-microsoft-com:vml" xmlns:wp14="http://schemas.microsoft.com/office/word/2010/wordprocessingDrawing" xmlns:wp="http://schemas.openxmlformats.org/drawingml/2006/wordprocessingDrawing" xmlns:w10="urn:schemas-microsoft-com:office:word" xmlns:w="http://schemas.openxmlformats.org/wordprocessingml/2006/main" xmlns:w14="http://schemas.microsoft.com/office/word/2010/wordml" xmlns:w15="http://schemas.microsoft.com/office/word/2012/wordml" xmlns:w16cid="http://schemas.microsoft.com/office/word/2016/wordml/cid" xmlns:w16se="http://schemas.microsoft.com/office/word/2015/wordml/symex" xmlns:wpg="http://schemas.microsoft.com/office/word/2010/wordprocessingGroup" xmlns:wpi="http://schemas.microsoft.com/office/word/2010/wordprocessingInk" xmlns:wne="http://schemas.microsoft.com/office/word/2006/wordml" xmlns:wps="http://schemas.microsoft.com/office/word/2010/wordprocessingShape" mc:Ignorable="w14 w15 w16se w16cid wp14">
   <w:body>
     <w:p>
       <w:pPr>
@@ -30,19 +30,19 @@
         <w:tblLook w:val="0420" w:firstRow="1" w:lastRow="0" w:firstColumn="0" w:lastColumn="0" w:noHBand="0" w:noVBand="1"/>
       </w:tblPr>
       <w:tblGrid>
-        <w:gridCol w:w="3649"/>
-        <w:gridCol w:w="3557"/>
-        <w:gridCol w:w="3633"/>
-        <w:gridCol w:w="3569"/>
-        <w:gridCol w:w="3604"/>
-        <w:gridCol w:w="3668"/>
-        <w:gridCol w:w="3668"/>
-        <w:gridCol w:w="3668"/>
+        <w:gridCol w:w="3627"/>
+        <w:gridCol w:w="3627"/>
+        <w:gridCol w:w="3627"/>
+        <w:gridCol w:w="3627"/>
+        <w:gridCol w:w="3627"/>
+        <w:gridCol w:w="3627"/>
+        <w:gridCol w:w="3627"/>
+        <w:gridCol w:w="3627"/>
       </w:tblGrid>
       <w:tr>
         <w:tc>
           <w:tcPr>
-            <w:tcW w:w="629" w:type="pct"/>
+            <w:tcW w:w="625" w:type="pct"/>
           </w:tcPr>
           <w:p>
             <w:r>
@@ -52,7 +52,7 @@
         </w:tc>
         <w:tc>
           <w:tcPr>
-            <w:tcW w:w="613" w:type="pct"/>
+            <w:tcW w:w="625" w:type="pct"/>
           </w:tcPr>
           <w:p>
             <w:r>
@@ -62,17 +62,17 @@
         </w:tc>
         <w:tc>
           <w:tcPr>
-            <w:tcW w:w="626" w:type="pct"/>
-          </w:tcPr>
-          <w:p>
-            <w:r>
-              <w:t>AI</w:t>
-            </w:r>
-          </w:p>
-        </w:tc>
-        <w:tc>
-          <w:tcPr>
-            <w:tcW w:w="615" w:type="pct"/>
+            <w:tcW w:w="625" w:type="pct"/>
+          </w:tcPr>
+          <w:p>
+            <w:r>
+              <w:t>Coverdale</w:t>
+            </w:r>
+          </w:p>
+        </w:tc>
+        <w:tc>
+          <w:tcPr>
+            <w:tcW w:w="625" w:type="pct"/>
           </w:tcPr>
           <w:p>
             <w:r>
@@ -82,7 +82,7 @@
         </w:tc>
         <w:tc>
           <w:tcPr>
-            <w:tcW w:w="621" w:type="pct"/>
+            <w:tcW w:w="625" w:type="pct"/>
           </w:tcPr>
           <w:p>
             <w:r>
@@ -92,7 +92,7 @@
         </w:tc>
         <w:tc>
           <w:tcPr>
-            <w:tcW w:w="632" w:type="pct"/>
+            <w:tcW w:w="625" w:type="pct"/>
           </w:tcPr>
           <w:p>
             <w:r>
@@ -102,7 +102,7 @@
         </w:tc>
         <w:tc>
           <w:tcPr>
-            <w:tcW w:w="632" w:type="pct"/>
+            <w:tcW w:w="625" w:type="pct"/>
           </w:tcPr>
           <w:p>
             <w:r>
@@ -112,7 +112,7 @@
         </w:tc>
         <w:tc>
           <w:tcPr>
-            <w:tcW w:w="632" w:type="pct"/>
+            <w:tcW w:w="625" w:type="pct"/>
           </w:tcPr>
           <w:p>
             <w:r>
@@ -124,7 +124,7 @@
       <w:tr>
         <w:tc>
           <w:tcPr>
-            <w:tcW w:w="629" w:type="pct"/>
+            <w:tcW w:w="625" w:type="pct"/>
           </w:tcPr>
           <w:p>
             <w:pPr>
@@ -142,7 +142,7 @@
         </w:tc>
         <w:tc>
           <w:tcPr>
-            <w:tcW w:w="613" w:type="pct"/>
+            <w:tcW w:w="625" w:type="pct"/>
           </w:tcPr>
           <w:p>
             <w:pPr>
@@ -166,17 +166,13 @@
         </w:tc>
         <w:tc>
           <w:tcPr>
-            <w:tcW w:w="626" w:type="pct"/>
-          </w:tcPr>
-          <w:p>
-            <w:r>
-              <w:t>N/A</w:t>
-            </w:r>
-          </w:p>
-        </w:tc>
-        <w:tc>
-          <w:tcPr>
-            <w:tcW w:w="615" w:type="pct"/>
+            <w:tcW w:w="625" w:type="pct"/>
+          </w:tcPr>
+          <w:p/>
+        </w:tc>
+        <w:tc>
+          <w:tcPr>
+            <w:tcW w:w="625" w:type="pct"/>
           </w:tcPr>
           <w:p>
             <w:r>
@@ -186,7 +182,7 @@
         </w:tc>
         <w:tc>
           <w:tcPr>
-            <w:tcW w:w="621" w:type="pct"/>
+            <w:tcW w:w="625" w:type="pct"/>
           </w:tcPr>
           <w:p>
             <w:r>
@@ -196,7 +192,7 @@
         </w:tc>
         <w:tc>
           <w:tcPr>
-            <w:tcW w:w="632" w:type="pct"/>
+            <w:tcW w:w="625" w:type="pct"/>
           </w:tcPr>
           <w:p>
             <w:pPr>
@@ -209,7 +205,7 @@
         </w:tc>
         <w:tc>
           <w:tcPr>
-            <w:tcW w:w="632" w:type="pct"/>
+            <w:tcW w:w="625" w:type="pct"/>
           </w:tcPr>
           <w:p>
             <w:pPr>
@@ -240,7 +236,7 @@
         </w:tc>
         <w:tc>
           <w:tcPr>
-            <w:tcW w:w="632" w:type="pct"/>
+            <w:tcW w:w="625" w:type="pct"/>
           </w:tcPr>
           <w:p>
             <w:pPr>
@@ -270,7 +266,7 @@
       <w:tr>
         <w:tc>
           <w:tcPr>
-            <w:tcW w:w="629" w:type="pct"/>
+            <w:tcW w:w="625" w:type="pct"/>
           </w:tcPr>
           <w:p>
             <w:pPr>
@@ -312,7 +308,7 @@
         </w:tc>
         <w:tc>
           <w:tcPr>
-            <w:tcW w:w="613" w:type="pct"/>
+            <w:tcW w:w="625" w:type="pct"/>
           </w:tcPr>
           <w:p>
             <w:pPr>
@@ -367,13 +363,38 @@
         </w:tc>
         <w:tc>
           <w:tcPr>
-            <w:tcW w:w="626" w:type="pct"/>
-          </w:tcPr>
-          <w:p/>
-        </w:tc>
-        <w:tc>
-          <w:tcPr>
-            <w:tcW w:w="615" w:type="pct"/>
+            <w:tcW w:w="625" w:type="pct"/>
+          </w:tcPr>
+          <w:p>
+            <w:r>
+              <w:t xml:space="preserve">THE fool hath said in his </w:t>
+            </w:r>
+            <w:proofErr w:type="gramStart"/>
+            <w:r>
+              <w:t>heart :</w:t>
+            </w:r>
+            <w:proofErr w:type="gramEnd"/>
+            <w:r>
+              <w:t xml:space="preserve"> There is no God.</w:t>
+            </w:r>
+          </w:p>
+          <w:p>
+            <w:r>
+              <w:t xml:space="preserve">2. They are corrupt, and become abominable in their </w:t>
+            </w:r>
+            <w:proofErr w:type="gramStart"/>
+            <w:r>
+              <w:t>doings :</w:t>
+            </w:r>
+            <w:proofErr w:type="gramEnd"/>
+            <w:r>
+              <w:t xml:space="preserve"> there is none that doeth good, no not one.</w:t>
+            </w:r>
+          </w:p>
+        </w:tc>
+        <w:tc>
+          <w:tcPr>
+            <w:tcW w:w="625" w:type="pct"/>
           </w:tcPr>
           <w:p>
             <w:r>
@@ -388,7 +409,7 @@
         </w:tc>
         <w:tc>
           <w:tcPr>
-            <w:tcW w:w="621" w:type="pct"/>
+            <w:tcW w:w="625" w:type="pct"/>
           </w:tcPr>
           <w:p>
             <w:r>
@@ -412,7 +433,7 @@
         </w:tc>
         <w:tc>
           <w:tcPr>
-            <w:tcW w:w="632" w:type="pct"/>
+            <w:tcW w:w="625" w:type="pct"/>
           </w:tcPr>
           <w:p>
             <w:pPr>
@@ -449,7 +470,7 @@
         </w:tc>
         <w:tc>
           <w:tcPr>
-            <w:tcW w:w="632" w:type="pct"/>
+            <w:tcW w:w="625" w:type="pct"/>
           </w:tcPr>
           <w:p>
             <w:pPr>
@@ -524,7 +545,7 @@
         </w:tc>
         <w:tc>
           <w:tcPr>
-            <w:tcW w:w="632" w:type="pct"/>
+            <w:tcW w:w="625" w:type="pct"/>
           </w:tcPr>
           <w:p>
             <w:pPr>
@@ -600,7 +621,7 @@
       <w:tr>
         <w:tc>
           <w:tcPr>
-            <w:tcW w:w="629" w:type="pct"/>
+            <w:tcW w:w="625" w:type="pct"/>
           </w:tcPr>
           <w:p>
             <w:pPr>
@@ -627,7 +648,7 @@
         </w:tc>
         <w:tc>
           <w:tcPr>
-            <w:tcW w:w="613" w:type="pct"/>
+            <w:tcW w:w="625" w:type="pct"/>
           </w:tcPr>
           <w:p>
             <w:pPr>
@@ -681,13 +702,25 @@
         </w:tc>
         <w:tc>
           <w:tcPr>
-            <w:tcW w:w="626" w:type="pct"/>
-          </w:tcPr>
-          <w:p/>
-        </w:tc>
-        <w:tc>
-          <w:tcPr>
-            <w:tcW w:w="615" w:type="pct"/>
+            <w:tcW w:w="625" w:type="pct"/>
+          </w:tcPr>
+          <w:p>
+            <w:r>
+              <w:t xml:space="preserve">3. The Lord looked down from heaven upon the children of </w:t>
+            </w:r>
+            <w:proofErr w:type="gramStart"/>
+            <w:r>
+              <w:t>men :</w:t>
+            </w:r>
+            <w:proofErr w:type="gramEnd"/>
+            <w:r>
+              <w:t xml:space="preserve"> to see if there were any that would understand, and seek after God.</w:t>
+            </w:r>
+          </w:p>
+        </w:tc>
+        <w:tc>
+          <w:tcPr>
+            <w:tcW w:w="625" w:type="pct"/>
           </w:tcPr>
           <w:p>
             <w:r>
@@ -697,7 +730,7 @@
         </w:tc>
         <w:tc>
           <w:tcPr>
-            <w:tcW w:w="621" w:type="pct"/>
+            <w:tcW w:w="625" w:type="pct"/>
           </w:tcPr>
           <w:p>
             <w:r>
@@ -707,7 +740,7 @@
         </w:tc>
         <w:tc>
           <w:tcPr>
-            <w:tcW w:w="632" w:type="pct"/>
+            <w:tcW w:w="625" w:type="pct"/>
           </w:tcPr>
           <w:p>
             <w:pPr>
@@ -736,7 +769,7 @@
         </w:tc>
         <w:tc>
           <w:tcPr>
-            <w:tcW w:w="632" w:type="pct"/>
+            <w:tcW w:w="625" w:type="pct"/>
           </w:tcPr>
           <w:p>
             <w:pPr>
@@ -767,7 +800,7 @@
         </w:tc>
         <w:tc>
           <w:tcPr>
-            <w:tcW w:w="632" w:type="pct"/>
+            <w:tcW w:w="625" w:type="pct"/>
           </w:tcPr>
           <w:p>
             <w:pPr>
@@ -820,7 +853,7 @@
       <w:tr>
         <w:tc>
           <w:tcPr>
-            <w:tcW w:w="629" w:type="pct"/>
+            <w:tcW w:w="625" w:type="pct"/>
           </w:tcPr>
           <w:p>
             <w:pPr>
@@ -851,7 +884,7 @@
         </w:tc>
         <w:tc>
           <w:tcPr>
-            <w:tcW w:w="613" w:type="pct"/>
+            <w:tcW w:w="625" w:type="pct"/>
           </w:tcPr>
           <w:p>
             <w:pPr>
@@ -973,16 +1006,83 @@
         </w:tc>
         <w:tc>
           <w:tcPr>
-            <w:tcW w:w="626" w:type="pct"/>
-          </w:tcPr>
-          <w:p/>
-        </w:tc>
-        <w:tc>
-          <w:tcPr>
-            <w:tcW w:w="615" w:type="pct"/>
-          </w:tcPr>
-          <w:p>
-            <w:r>
+            <w:tcW w:w="625" w:type="pct"/>
+          </w:tcPr>
+          <w:p>
+            <w:r>
+              <w:lastRenderedPageBreak/>
+              <w:t xml:space="preserve">4. But they are all gone out of the </w:t>
+            </w:r>
+            <w:r>
+              <w:lastRenderedPageBreak/>
+              <w:t xml:space="preserve">way, they are altogether become </w:t>
+            </w:r>
+            <w:proofErr w:type="gramStart"/>
+            <w:r>
+              <w:t>abominable :</w:t>
+            </w:r>
+            <w:proofErr w:type="gramEnd"/>
+            <w:r>
+              <w:t xml:space="preserve"> there is none that doeth good, no not one.</w:t>
+            </w:r>
+          </w:p>
+          <w:p>
+            <w:r>
+              <w:t xml:space="preserve">5. Their throat is an open </w:t>
+            </w:r>
+            <w:proofErr w:type="spellStart"/>
+            <w:r>
+              <w:t>sepulchre</w:t>
+            </w:r>
+            <w:proofErr w:type="spellEnd"/>
+            <w:r>
+              <w:t xml:space="preserve">, with their tongues have they </w:t>
+            </w:r>
+            <w:proofErr w:type="gramStart"/>
+            <w:r>
+              <w:t>deceived :</w:t>
+            </w:r>
+            <w:proofErr w:type="gramEnd"/>
+            <w:r>
+              <w:t xml:space="preserve"> the poison of asps is under their lips.</w:t>
+            </w:r>
+          </w:p>
+          <w:p>
+            <w:r>
+              <w:t xml:space="preserve">6. Their mouth is full of cursing and </w:t>
+            </w:r>
+            <w:proofErr w:type="gramStart"/>
+            <w:r>
+              <w:t>bitterness :</w:t>
+            </w:r>
+            <w:proofErr w:type="gramEnd"/>
+            <w:r>
+              <w:t xml:space="preserve"> their feet are swift to shed blood.</w:t>
+            </w:r>
+          </w:p>
+          <w:p>
+            <w:r>
+              <w:t xml:space="preserve">7. Destruction and unhappiness is in their ways, and the way of peace have they not </w:t>
+            </w:r>
+            <w:proofErr w:type="gramStart"/>
+            <w:r>
+              <w:t>known ;</w:t>
+            </w:r>
+            <w:proofErr w:type="gramEnd"/>
+            <w:r>
+              <w:t xml:space="preserve"> there is no fear of God before their eyes.</w:t>
+            </w:r>
+            <w:bookmarkStart w:id="0" w:name="_GoBack"/>
+            <w:bookmarkEnd w:id="0"/>
+          </w:p>
+        </w:tc>
+        <w:tc>
+          <w:tcPr>
+            <w:tcW w:w="625" w:type="pct"/>
+          </w:tcPr>
+          <w:p>
+            <w:r>
+              <w:lastRenderedPageBreak/>
               <w:t xml:space="preserve">They are all gone astray, they are </w:t>
             </w:r>
             <w:r>
@@ -993,7 +1093,7 @@
         </w:tc>
         <w:tc>
           <w:tcPr>
-            <w:tcW w:w="621" w:type="pct"/>
+            <w:tcW w:w="625" w:type="pct"/>
           </w:tcPr>
           <w:p>
             <w:r>
@@ -1008,7 +1108,7 @@
         </w:tc>
         <w:tc>
           <w:tcPr>
-            <w:tcW w:w="632" w:type="pct"/>
+            <w:tcW w:w="625" w:type="pct"/>
           </w:tcPr>
           <w:p>
             <w:pPr>
@@ -1042,7 +1142,7 @@
         </w:tc>
         <w:tc>
           <w:tcPr>
-            <w:tcW w:w="632" w:type="pct"/>
+            <w:tcW w:w="625" w:type="pct"/>
           </w:tcPr>
           <w:p>
             <w:pPr>
@@ -1107,7 +1207,7 @@
         </w:tc>
         <w:tc>
           <w:tcPr>
-            <w:tcW w:w="632" w:type="pct"/>
+            <w:tcW w:w="625" w:type="pct"/>
           </w:tcPr>
           <w:p>
             <w:pPr>
@@ -1356,7 +1456,7 @@
       <w:tr>
         <w:tc>
           <w:tcPr>
-            <w:tcW w:w="629" w:type="pct"/>
+            <w:tcW w:w="625" w:type="pct"/>
           </w:tcPr>
           <w:p>
             <w:pPr>
@@ -1388,7 +1488,7 @@
         </w:tc>
         <w:tc>
           <w:tcPr>
-            <w:tcW w:w="613" w:type="pct"/>
+            <w:tcW w:w="625" w:type="pct"/>
           </w:tcPr>
           <w:p>
             <w:pPr>
@@ -1440,19 +1540,29 @@
             <w:pPr>
               <w:pStyle w:val="EngIndEnd"/>
             </w:pPr>
-            <w:bookmarkStart w:id="0" w:name="_GoBack"/>
-            <w:bookmarkEnd w:id="0"/>
-          </w:p>
-        </w:tc>
-        <w:tc>
-          <w:tcPr>
-            <w:tcW w:w="626" w:type="pct"/>
-          </w:tcPr>
-          <w:p/>
-        </w:tc>
-        <w:tc>
-          <w:tcPr>
-            <w:tcW w:w="615" w:type="pct"/>
+          </w:p>
+        </w:tc>
+        <w:tc>
+          <w:tcPr>
+            <w:tcW w:w="625" w:type="pct"/>
+          </w:tcPr>
+          <w:p>
+            <w:r>
+              <w:t xml:space="preserve">8. Have they no knowledge, that they are all such workers of </w:t>
+            </w:r>
+            <w:proofErr w:type="gramStart"/>
+            <w:r>
+              <w:t>mischief :</w:t>
+            </w:r>
+            <w:proofErr w:type="gramEnd"/>
+            <w:r>
+              <w:t xml:space="preserve"> eating up my people as it were bread, and call not upon the Lord?</w:t>
+            </w:r>
+          </w:p>
+        </w:tc>
+        <w:tc>
+          <w:tcPr>
+            <w:tcW w:w="625" w:type="pct"/>
           </w:tcPr>
           <w:p>
             <w:r>
@@ -1462,7 +1572,7 @@
         </w:tc>
         <w:tc>
           <w:tcPr>
-            <w:tcW w:w="621" w:type="pct"/>
+            <w:tcW w:w="625" w:type="pct"/>
           </w:tcPr>
           <w:p>
             <w:r>
@@ -1472,7 +1582,7 @@
         </w:tc>
         <w:tc>
           <w:tcPr>
-            <w:tcW w:w="632" w:type="pct"/>
+            <w:tcW w:w="625" w:type="pct"/>
           </w:tcPr>
           <w:p>
             <w:pPr>
@@ -1501,7 +1611,7 @@
         </w:tc>
         <w:tc>
           <w:tcPr>
-            <w:tcW w:w="632" w:type="pct"/>
+            <w:tcW w:w="625" w:type="pct"/>
           </w:tcPr>
           <w:p>
             <w:pPr>
@@ -1532,7 +1642,7 @@
         </w:tc>
         <w:tc>
           <w:tcPr>
-            <w:tcW w:w="632" w:type="pct"/>
+            <w:tcW w:w="625" w:type="pct"/>
           </w:tcPr>
           <w:p>
             <w:pPr>
@@ -1585,7 +1695,7 @@
       <w:tr>
         <w:tc>
           <w:tcPr>
-            <w:tcW w:w="629" w:type="pct"/>
+            <w:tcW w:w="625" w:type="pct"/>
           </w:tcPr>
           <w:p>
             <w:pPr>
@@ -1612,7 +1722,7 @@
         </w:tc>
         <w:tc>
           <w:tcPr>
-            <w:tcW w:w="613" w:type="pct"/>
+            <w:tcW w:w="625" w:type="pct"/>
           </w:tcPr>
           <w:p>
             <w:pPr>
@@ -1652,13 +1762,26 @@
         </w:tc>
         <w:tc>
           <w:tcPr>
-            <w:tcW w:w="626" w:type="pct"/>
-          </w:tcPr>
-          <w:p/>
-        </w:tc>
-        <w:tc>
-          <w:tcPr>
-            <w:tcW w:w="615" w:type="pct"/>
+            <w:tcW w:w="625" w:type="pct"/>
+          </w:tcPr>
+          <w:p>
+            <w:r>
+              <w:lastRenderedPageBreak/>
+              <w:t xml:space="preserve">9. There were they brought in great fear, even where no fear </w:t>
+            </w:r>
+            <w:proofErr w:type="gramStart"/>
+            <w:r>
+              <w:t>was :</w:t>
+            </w:r>
+            <w:proofErr w:type="gramEnd"/>
+            <w:r>
+              <w:t xml:space="preserve"> for God is in the generation of the righteous.</w:t>
+            </w:r>
+          </w:p>
+        </w:tc>
+        <w:tc>
+          <w:tcPr>
+            <w:tcW w:w="625" w:type="pct"/>
           </w:tcPr>
           <w:p>
             <w:r>
@@ -1668,7 +1791,7 @@
         </w:tc>
         <w:tc>
           <w:tcPr>
-            <w:tcW w:w="621" w:type="pct"/>
+            <w:tcW w:w="625" w:type="pct"/>
           </w:tcPr>
           <w:p>
             <w:r>
@@ -1678,7 +1801,7 @@
         </w:tc>
         <w:tc>
           <w:tcPr>
-            <w:tcW w:w="632" w:type="pct"/>
+            <w:tcW w:w="625" w:type="pct"/>
           </w:tcPr>
           <w:p>
             <w:pPr>
@@ -1708,7 +1831,7 @@
         </w:tc>
         <w:tc>
           <w:tcPr>
-            <w:tcW w:w="632" w:type="pct"/>
+            <w:tcW w:w="625" w:type="pct"/>
           </w:tcPr>
           <w:p>
             <w:pPr>
@@ -1740,7 +1863,7 @@
         </w:tc>
         <w:tc>
           <w:tcPr>
-            <w:tcW w:w="632" w:type="pct"/>
+            <w:tcW w:w="625" w:type="pct"/>
           </w:tcPr>
           <w:p>
             <w:pPr>
@@ -1794,14 +1917,13 @@
       <w:tr>
         <w:tc>
           <w:tcPr>
-            <w:tcW w:w="629" w:type="pct"/>
+            <w:tcW w:w="625" w:type="pct"/>
           </w:tcPr>
           <w:p>
             <w:pPr>
               <w:pStyle w:val="EnglishHangNoCoptic"/>
             </w:pPr>
             <w:r>
-              <w:lastRenderedPageBreak/>
               <w:t>6 You would confound a poor man’s plans,</w:t>
             </w:r>
           </w:p>
@@ -1822,7 +1944,7 @@
         </w:tc>
         <w:tc>
           <w:tcPr>
-            <w:tcW w:w="613" w:type="pct"/>
+            <w:tcW w:w="625" w:type="pct"/>
           </w:tcPr>
           <w:p>
             <w:pPr>
@@ -1861,13 +1983,33 @@
         </w:tc>
         <w:tc>
           <w:tcPr>
-            <w:tcW w:w="626" w:type="pct"/>
-          </w:tcPr>
-          <w:p/>
-        </w:tc>
-        <w:tc>
-          <w:tcPr>
-            <w:tcW w:w="615" w:type="pct"/>
+            <w:tcW w:w="625" w:type="pct"/>
+          </w:tcPr>
+          <w:p>
+            <w:r>
+              <w:t xml:space="preserve">10. As for you, ye have made a mock at the counsel of the </w:t>
+            </w:r>
+            <w:proofErr w:type="gramStart"/>
+            <w:r>
+              <w:t>poor :</w:t>
+            </w:r>
+            <w:proofErr w:type="gramEnd"/>
+            <w:r>
+              <w:t xml:space="preserve"> because he </w:t>
+            </w:r>
+            <w:proofErr w:type="spellStart"/>
+            <w:r>
+              <w:t>putteth</w:t>
+            </w:r>
+            <w:proofErr w:type="spellEnd"/>
+            <w:r>
+              <w:t xml:space="preserve"> his trust in the Lord.</w:t>
+            </w:r>
+          </w:p>
+        </w:tc>
+        <w:tc>
+          <w:tcPr>
+            <w:tcW w:w="625" w:type="pct"/>
           </w:tcPr>
           <w:p>
             <w:r>
@@ -1877,7 +2019,7 @@
         </w:tc>
         <w:tc>
           <w:tcPr>
-            <w:tcW w:w="621" w:type="pct"/>
+            <w:tcW w:w="625" w:type="pct"/>
           </w:tcPr>
           <w:p>
             <w:r>
@@ -1887,7 +2029,7 @@
         </w:tc>
         <w:tc>
           <w:tcPr>
-            <w:tcW w:w="632" w:type="pct"/>
+            <w:tcW w:w="625" w:type="pct"/>
           </w:tcPr>
           <w:p>
             <w:pPr>
@@ -1908,7 +2050,7 @@
         </w:tc>
         <w:tc>
           <w:tcPr>
-            <w:tcW w:w="632" w:type="pct"/>
+            <w:tcW w:w="625" w:type="pct"/>
           </w:tcPr>
           <w:p>
             <w:pPr>
@@ -1939,7 +2081,7 @@
         </w:tc>
         <w:tc>
           <w:tcPr>
-            <w:tcW w:w="632" w:type="pct"/>
+            <w:tcW w:w="625" w:type="pct"/>
           </w:tcPr>
           <w:p>
             <w:pPr>
@@ -1992,7 +2134,7 @@
       <w:tr>
         <w:tc>
           <w:tcPr>
-            <w:tcW w:w="629" w:type="pct"/>
+            <w:tcW w:w="625" w:type="pct"/>
           </w:tcPr>
           <w:p>
             <w:pPr>
@@ -2028,7 +2170,7 @@
         </w:tc>
         <w:tc>
           <w:tcPr>
-            <w:tcW w:w="613" w:type="pct"/>
+            <w:tcW w:w="625" w:type="pct"/>
           </w:tcPr>
           <w:p>
             <w:pPr>
@@ -2091,13 +2233,33 @@
         </w:tc>
         <w:tc>
           <w:tcPr>
-            <w:tcW w:w="626" w:type="pct"/>
-          </w:tcPr>
-          <w:p/>
-        </w:tc>
-        <w:tc>
-          <w:tcPr>
-            <w:tcW w:w="615" w:type="pct"/>
+            <w:tcW w:w="625" w:type="pct"/>
+          </w:tcPr>
+          <w:p>
+            <w:r>
+              <w:t xml:space="preserve">11. Who shall give salvation unto Israel out of Sion? When the Lord </w:t>
+            </w:r>
+            <w:proofErr w:type="spellStart"/>
+            <w:r>
+              <w:t>turneth</w:t>
+            </w:r>
+            <w:proofErr w:type="spellEnd"/>
+            <w:r>
+              <w:t xml:space="preserve"> the captivity of his </w:t>
+            </w:r>
+            <w:proofErr w:type="gramStart"/>
+            <w:r>
+              <w:t>people :</w:t>
+            </w:r>
+            <w:proofErr w:type="gramEnd"/>
+            <w:r>
+              <w:t xml:space="preserve"> then shall Jacob rejoice, and Israel shall be glad.</w:t>
+            </w:r>
+          </w:p>
+        </w:tc>
+        <w:tc>
+          <w:tcPr>
+            <w:tcW w:w="625" w:type="pct"/>
           </w:tcPr>
           <w:p>
             <w:r>
@@ -2107,7 +2269,7 @@
         </w:tc>
         <w:tc>
           <w:tcPr>
-            <w:tcW w:w="621" w:type="pct"/>
+            <w:tcW w:w="625" w:type="pct"/>
           </w:tcPr>
           <w:p>
             <w:r>
@@ -2130,7 +2292,7 @@
         </w:tc>
         <w:tc>
           <w:tcPr>
-            <w:tcW w:w="632" w:type="pct"/>
+            <w:tcW w:w="625" w:type="pct"/>
           </w:tcPr>
           <w:p>
             <w:pPr>
@@ -2167,7 +2329,7 @@
         </w:tc>
         <w:tc>
           <w:tcPr>
-            <w:tcW w:w="632" w:type="pct"/>
+            <w:tcW w:w="625" w:type="pct"/>
           </w:tcPr>
           <w:p>
             <w:pPr>
@@ -2198,7 +2360,7 @@
         </w:tc>
         <w:tc>
           <w:tcPr>
-            <w:tcW w:w="632" w:type="pct"/>
+            <w:tcW w:w="625" w:type="pct"/>
           </w:tcPr>
           <w:p>
             <w:pPr>
@@ -2289,7 +2451,7 @@
 </file>
 
 <file path=word/endnotes.xml><?xml version="1.0" encoding="utf-8"?>
-<w:endnotes xmlns:wpc="http://schemas.microsoft.com/office/word/2010/wordprocessingCanvas" xmlns:cx="http://schemas.microsoft.com/office/drawing/2014/chartex" xmlns:cx1="http://schemas.microsoft.com/office/drawing/2015/9/8/chartex" xmlns:mc="http://schemas.openxmlformats.org/markup-compatibility/2006" xmlns:o="urn:schemas-microsoft-com:office:office" xmlns:r="http://schemas.openxmlformats.org/officeDocument/2006/relationships" xmlns:m="http://schemas.openxmlformats.org/officeDocument/2006/math" xmlns:v="urn:schemas-microsoft-com:vml" xmlns:wp14="http://schemas.microsoft.com/office/word/2010/wordprocessingDrawing" xmlns:wp="http://schemas.openxmlformats.org/drawingml/2006/wordprocessingDrawing" xmlns:w10="urn:schemas-microsoft-com:office:word" xmlns:w="http://schemas.openxmlformats.org/wordprocessingml/2006/main" xmlns:w14="http://schemas.microsoft.com/office/word/2010/wordml" xmlns:w15="http://schemas.microsoft.com/office/word/2012/wordml" xmlns:w16se="http://schemas.microsoft.com/office/word/2015/wordml/symex" xmlns:wpg="http://schemas.microsoft.com/office/word/2010/wordprocessingGroup" xmlns:wpi="http://schemas.microsoft.com/office/word/2010/wordprocessingInk" xmlns:wne="http://schemas.microsoft.com/office/word/2006/wordml" xmlns:wps="http://schemas.microsoft.com/office/word/2010/wordprocessingShape" mc:Ignorable="w14 w15 w16se wp14">
+<w:endnotes xmlns:wpc="http://schemas.microsoft.com/office/word/2010/wordprocessingCanvas" xmlns:cx="http://schemas.microsoft.com/office/drawing/2014/chartex" xmlns:cx1="http://schemas.microsoft.com/office/drawing/2015/9/8/chartex" xmlns:cx2="http://schemas.microsoft.com/office/drawing/2015/10/21/chartex" xmlns:cx3="http://schemas.microsoft.com/office/drawing/2016/5/9/chartex" xmlns:cx4="http://schemas.microsoft.com/office/drawing/2016/5/10/chartex" xmlns:cx5="http://schemas.microsoft.com/office/drawing/2016/5/11/chartex" xmlns:cx6="http://schemas.microsoft.com/office/drawing/2016/5/12/chartex" xmlns:cx7="http://schemas.microsoft.com/office/drawing/2016/5/13/chartex" xmlns:cx8="http://schemas.microsoft.com/office/drawing/2016/5/14/chartex" xmlns:mc="http://schemas.openxmlformats.org/markup-compatibility/2006" xmlns:aink="http://schemas.microsoft.com/office/drawing/2016/ink" xmlns:am3d="http://schemas.microsoft.com/office/drawing/2017/model3d" xmlns:o="urn:schemas-microsoft-com:office:office" xmlns:r="http://schemas.openxmlformats.org/officeDocument/2006/relationships" xmlns:m="http://schemas.openxmlformats.org/officeDocument/2006/math" xmlns:v="urn:schemas-microsoft-com:vml" xmlns:wp14="http://schemas.microsoft.com/office/word/2010/wordprocessingDrawing" xmlns:wp="http://schemas.openxmlformats.org/drawingml/2006/wordprocessingDrawing" xmlns:w10="urn:schemas-microsoft-com:office:word" xmlns:w="http://schemas.openxmlformats.org/wordprocessingml/2006/main" xmlns:w14="http://schemas.microsoft.com/office/word/2010/wordml" xmlns:w15="http://schemas.microsoft.com/office/word/2012/wordml" xmlns:w16cid="http://schemas.microsoft.com/office/word/2016/wordml/cid" xmlns:w16se="http://schemas.microsoft.com/office/word/2015/wordml/symex" xmlns:wpg="http://schemas.microsoft.com/office/word/2010/wordprocessingGroup" xmlns:wpi="http://schemas.microsoft.com/office/word/2010/wordprocessingInk" xmlns:wne="http://schemas.microsoft.com/office/word/2006/wordml" xmlns:wps="http://schemas.microsoft.com/office/word/2010/wordprocessingShape" mc:Ignorable="w14 w15 w16se w16cid wp14">
   <w:endnote w:type="separator" w:id="-1">
     <w:p>
       <w:pPr>
@@ -2314,7 +2476,7 @@
 </file>
 
 <file path=word/footnotes.xml><?xml version="1.0" encoding="utf-8"?>
-<w:footnotes xmlns:wpc="http://schemas.microsoft.com/office/word/2010/wordprocessingCanvas" xmlns:cx="http://schemas.microsoft.com/office/drawing/2014/chartex" xmlns:cx1="http://schemas.microsoft.com/office/drawing/2015/9/8/chartex" xmlns:mc="http://schemas.openxmlformats.org/markup-compatibility/2006" xmlns:o="urn:schemas-microsoft-com:office:office" xmlns:r="http://schemas.openxmlformats.org/officeDocument/2006/relationships" xmlns:m="http://schemas.openxmlformats.org/officeDocument/2006/math" xmlns:v="urn:schemas-microsoft-com:vml" xmlns:wp14="http://schemas.microsoft.com/office/word/2010/wordprocessingDrawing" xmlns:wp="http://schemas.openxmlformats.org/drawingml/2006/wordprocessingDrawing" xmlns:w10="urn:schemas-microsoft-com:office:word" xmlns:w="http://schemas.openxmlformats.org/wordprocessingml/2006/main" xmlns:w14="http://schemas.microsoft.com/office/word/2010/wordml" xmlns:w15="http://schemas.microsoft.com/office/word/2012/wordml" xmlns:w16se="http://schemas.microsoft.com/office/word/2015/wordml/symex" xmlns:wpg="http://schemas.microsoft.com/office/word/2010/wordprocessingGroup" xmlns:wpi="http://schemas.microsoft.com/office/word/2010/wordprocessingInk" xmlns:wne="http://schemas.microsoft.com/office/word/2006/wordml" xmlns:wps="http://schemas.microsoft.com/office/word/2010/wordprocessingShape" mc:Ignorable="w14 w15 w16se wp14">
+<w:footnotes xmlns:wpc="http://schemas.microsoft.com/office/word/2010/wordprocessingCanvas" xmlns:cx="http://schemas.microsoft.com/office/drawing/2014/chartex" xmlns:cx1="http://schemas.microsoft.com/office/drawing/2015/9/8/chartex" xmlns:cx2="http://schemas.microsoft.com/office/drawing/2015/10/21/chartex" xmlns:cx3="http://schemas.microsoft.com/office/drawing/2016/5/9/chartex" xmlns:cx4="http://schemas.microsoft.com/office/drawing/2016/5/10/chartex" xmlns:cx5="http://schemas.microsoft.com/office/drawing/2016/5/11/chartex" xmlns:cx6="http://schemas.microsoft.com/office/drawing/2016/5/12/chartex" xmlns:cx7="http://schemas.microsoft.com/office/drawing/2016/5/13/chartex" xmlns:cx8="http://schemas.microsoft.com/office/drawing/2016/5/14/chartex" xmlns:mc="http://schemas.openxmlformats.org/markup-compatibility/2006" xmlns:aink="http://schemas.microsoft.com/office/drawing/2016/ink" xmlns:am3d="http://schemas.microsoft.com/office/drawing/2017/model3d" xmlns:o="urn:schemas-microsoft-com:office:office" xmlns:r="http://schemas.openxmlformats.org/officeDocument/2006/relationships" xmlns:m="http://schemas.openxmlformats.org/officeDocument/2006/math" xmlns:v="urn:schemas-microsoft-com:vml" xmlns:wp14="http://schemas.microsoft.com/office/word/2010/wordprocessingDrawing" xmlns:wp="http://schemas.openxmlformats.org/drawingml/2006/wordprocessingDrawing" xmlns:w10="urn:schemas-microsoft-com:office:word" xmlns:w="http://schemas.openxmlformats.org/wordprocessingml/2006/main" xmlns:w14="http://schemas.microsoft.com/office/word/2010/wordml" xmlns:w15="http://schemas.microsoft.com/office/word/2012/wordml" xmlns:w16cid="http://schemas.microsoft.com/office/word/2016/wordml/cid" xmlns:w16se="http://schemas.microsoft.com/office/word/2015/wordml/symex" xmlns:wpg="http://schemas.microsoft.com/office/word/2010/wordprocessingGroup" xmlns:wpi="http://schemas.microsoft.com/office/word/2010/wordprocessingInk" xmlns:wne="http://schemas.microsoft.com/office/word/2006/wordml" xmlns:wps="http://schemas.microsoft.com/office/word/2010/wordprocessingShape" mc:Ignorable="w14 w15 w16se w16cid wp14">
   <w:footnote w:type="separator" w:id="-1">
     <w:p>
       <w:pPr>
@@ -2403,7 +2565,7 @@
 </file>
 
 <file path=word/styles.xml><?xml version="1.0" encoding="utf-8"?>
-<w:styles xmlns:mc="http://schemas.openxmlformats.org/markup-compatibility/2006" xmlns:r="http://schemas.openxmlformats.org/officeDocument/2006/relationships" xmlns:w="http://schemas.openxmlformats.org/wordprocessingml/2006/main" xmlns:w14="http://schemas.microsoft.com/office/word/2010/wordml" xmlns:w15="http://schemas.microsoft.com/office/word/2012/wordml" xmlns:w16se="http://schemas.microsoft.com/office/word/2015/wordml/symex" mc:Ignorable="w14 w15 w16se">
+<w:styles xmlns:mc="http://schemas.openxmlformats.org/markup-compatibility/2006" xmlns:r="http://schemas.openxmlformats.org/officeDocument/2006/relationships" xmlns:w="http://schemas.openxmlformats.org/wordprocessingml/2006/main" xmlns:w14="http://schemas.microsoft.com/office/word/2010/wordml" xmlns:w15="http://schemas.microsoft.com/office/word/2012/wordml" xmlns:w16cid="http://schemas.microsoft.com/office/word/2016/wordml/cid" xmlns:w16se="http://schemas.microsoft.com/office/word/2015/wordml/symex" mc:Ignorable="w14 w15 w16se w16cid">
   <w:docDefaults>
     <w:rPrDefault>
       <w:rPr>
@@ -2419,7 +2581,7 @@
       </w:pPr>
     </w:pPrDefault>
   </w:docDefaults>
-  <w:latentStyles w:defLockedState="0" w:defUIPriority="99" w:defSemiHidden="0" w:defUnhideWhenUsed="0" w:defQFormat="0" w:count="371">
+  <w:latentStyles w:defLockedState="0" w:defUIPriority="99" w:defSemiHidden="0" w:defUnhideWhenUsed="0" w:defQFormat="0" w:count="375">
     <w:lsdException w:name="Normal" w:uiPriority="0" w:qFormat="1"/>
     <w:lsdException w:name="heading 1" w:uiPriority="9" w:qFormat="1"/>
     <w:lsdException w:name="heading 2" w:semiHidden="1" w:uiPriority="9" w:unhideWhenUsed="1" w:qFormat="1"/>
@@ -2525,7 +2687,6 @@
     <w:lsdException w:name="HTML Sample" w:semiHidden="1" w:unhideWhenUsed="1"/>
     <w:lsdException w:name="HTML Typewriter" w:semiHidden="1" w:unhideWhenUsed="1"/>
     <w:lsdException w:name="HTML Variable" w:semiHidden="1" w:unhideWhenUsed="1"/>
-    <w:lsdException w:name="Normal Table" w:semiHidden="1" w:unhideWhenUsed="1"/>
     <w:lsdException w:name="annotation subject" w:semiHidden="1" w:unhideWhenUsed="1"/>
     <w:lsdException w:name="No List" w:semiHidden="1" w:unhideWhenUsed="1"/>
     <w:lsdException w:name="Outline List 1" w:semiHidden="1" w:unhideWhenUsed="1"/>
@@ -2569,10 +2730,8 @@
     <w:lsdException w:name="Table Elegant" w:semiHidden="1" w:unhideWhenUsed="1"/>
     <w:lsdException w:name="Table Professional" w:semiHidden="1" w:unhideWhenUsed="1"/>
     <w:lsdException w:name="Table Subtle 1" w:semiHidden="1" w:unhideWhenUsed="1"/>
-    <w:lsdException w:name="Table Subtle 2" w:semiHidden="1" w:unhideWhenUsed="1"/>
     <w:lsdException w:name="Table Web 1" w:semiHidden="1" w:unhideWhenUsed="1"/>
     <w:lsdException w:name="Table Web 2" w:semiHidden="1" w:unhideWhenUsed="1"/>
-    <w:lsdException w:name="Table Web 3" w:semiHidden="1" w:unhideWhenUsed="1"/>
     <w:lsdException w:name="Balloon Text" w:semiHidden="1" w:unhideWhenUsed="1"/>
     <w:lsdException w:name="Table Grid" w:uiPriority="59"/>
     <w:lsdException w:name="Table Theme" w:semiHidden="1" w:unhideWhenUsed="1"/>
@@ -2791,6 +2950,10 @@
     <w:lsdException w:name="List Table 5 Dark Accent 6" w:uiPriority="50"/>
     <w:lsdException w:name="List Table 6 Colorful Accent 6" w:uiPriority="51"/>
     <w:lsdException w:name="List Table 7 Colorful Accent 6" w:uiPriority="52"/>
+    <w:lsdException w:name="Mention" w:semiHidden="1" w:unhideWhenUsed="1"/>
+    <w:lsdException w:name="Smart Hyperlink" w:semiHidden="1" w:unhideWhenUsed="1"/>
+    <w:lsdException w:name="Hashtag" w:semiHidden="1" w:unhideWhenUsed="1"/>
+    <w:lsdException w:name="Unresolved Mention" w:semiHidden="1" w:unhideWhenUsed="1"/>
   </w:latentStyles>
   <w:style w:type="paragraph" w:default="1" w:styleId="Normal">
     <w:name w:val="Normal"/>
@@ -3766,7 +3929,7 @@
 </file>
 
 <file path=customXml/itemProps1.xml><?xml version="1.0" encoding="utf-8"?>
-<ds:datastoreItem xmlns:ds="http://schemas.openxmlformats.org/officeDocument/2006/customXml" ds:itemID="{05FF9AC3-F946-4B8F-BFB5-AEC8CBC14FE4}">
+<ds:datastoreItem xmlns:ds="http://schemas.openxmlformats.org/officeDocument/2006/customXml" ds:itemID="{E85305FF-26EC-4F76-BE98-8991D7597CE8}">
   <ds:schemaRefs>
     <ds:schemaRef ds:uri="http://schemas.openxmlformats.org/officeDocument/2006/bibliography"/>
   </ds:schemaRefs>

</xml_diff>